<commit_message>
Fully Controlled Rectifier Analytical analysis is created at draft
Simulation results are added
</commit_message>
<xml_diff>
--- a/Report/Formulation and Proof of Q1/Formulation.docx
+++ b/Report/Formulation and Proof of Q1/Formulation.docx
@@ -434,15 +434,16 @@
     </w:p>
     <w:p/>
     <w:p>
-      <w:r>
-        <w:rPr>
-          <w:noProof/>
-        </w:rPr>
-        <w:drawing>
-          <wp:inline distT="0" distB="0" distL="0" distR="0" wp14:anchorId="6731DE01" wp14:editId="7F1EBF99">
-            <wp:extent cx="3609975" cy="942975"/>
-            <wp:effectExtent l="0" t="0" r="9525" b="9525"/>
-            <wp:docPr id="11" name="Resim 11"/>
+      <w:bookmarkStart w:id="0" w:name="_GoBack"/>
+      <w:r>
+        <w:rPr>
+          <w:noProof/>
+        </w:rPr>
+        <w:drawing>
+          <wp:inline distT="0" distB="0" distL="0" distR="0" wp14:anchorId="29A2AC31" wp14:editId="60B48D0B">
+            <wp:extent cx="3095625" cy="685800"/>
+            <wp:effectExtent l="0" t="0" r="9525" b="0"/>
+            <wp:docPr id="17" name="Resim 17"/>
             <wp:cNvGraphicFramePr>
               <a:graphicFrameLocks xmlns:a="http://schemas.openxmlformats.org/drawingml/2006/main" noChangeAspect="1"/>
             </wp:cNvGraphicFramePr>
@@ -462,18 +463,19 @@
                   <pic:spPr>
                     <a:xfrm>
                       <a:off x="0" y="0"/>
-                      <a:ext cx="3609975" cy="942975"/>
-                    </a:xfrm>
-                    <a:prstGeom prst="rect">
-                      <a:avLst/>
-                    </a:prstGeom>
-                  </pic:spPr>
-                </pic:pic>
-              </a:graphicData>
-            </a:graphic>
-          </wp:inline>
-        </w:drawing>
-      </w:r>
+                      <a:ext cx="3095625" cy="685800"/>
+                    </a:xfrm>
+                    <a:prstGeom prst="rect">
+                      <a:avLst/>
+                    </a:prstGeom>
+                  </pic:spPr>
+                </pic:pic>
+              </a:graphicData>
+            </a:graphic>
+          </wp:inline>
+        </w:drawing>
+      </w:r>
+      <w:bookmarkEnd w:id="0"/>
     </w:p>
     <w:p/>
     <w:p>
@@ -692,10 +694,7 @@
       </w:r>
     </w:p>
     <w:p/>
-    <w:p>
-      <w:bookmarkStart w:id="0" w:name="_GoBack"/>
-      <w:bookmarkEnd w:id="0"/>
-    </w:p>
+    <w:p/>
     <w:p/>
     <w:p/>
     <w:p/>

</xml_diff>